<commit_message>
Just about to start adding ADO
</commit_message>
<xml_diff>
--- a/Week09 Assignment/Docs/DVD Library Assigment-doc..docx
+++ b/Week09 Assignment/Docs/DVD Library Assigment-doc..docx
@@ -710,6 +710,7 @@
           <w:szCs w:val="24"/>
           <w:lang w:eastAsia="en-GB"/>
         </w:rPr>
+        <w:lastRenderedPageBreak/>
         <w:t xml:space="preserve">A factory class should instantiate the appropriate implementation of the interface. It should be driven by a </w:t>
       </w:r>
       <w:proofErr w:type="spellStart"/>
@@ -868,6 +869,7 @@
         </w:rPr>
         <w:t xml:space="preserve">ADO – Selects </w:t>
       </w:r>
+      <w:bookmarkStart w:id="0" w:name="_GoBack"/>
       <w:proofErr w:type="spellStart"/>
       <w:r>
         <w:rPr>
@@ -876,18 +878,10 @@
           <w:szCs w:val="24"/>
           <w:lang w:eastAsia="en-GB"/>
         </w:rPr>
-        <w:t>DvdRepository</w:t>
+        <w:t>DvdRepositoryADO</w:t>
       </w:r>
+      <w:bookmarkEnd w:id="0"/>
       <w:proofErr w:type="spellEnd"/>
-      <w:r>
-        <w:rPr>
-          <w:rFonts w:ascii="Times New Roman" w:eastAsia="Times New Roman" w:hAnsi="Times New Roman" w:cs="Times New Roman"/>
-          <w:sz w:val="24"/>
-          <w:szCs w:val="24"/>
-          <w:lang w:eastAsia="en-GB"/>
-        </w:rPr>
-        <w:t xml:space="preserve"> ADO</w:t>
-      </w:r>
     </w:p>
     <w:p>
       <w:pPr>
@@ -2159,6 +2153,7 @@
                 <w:szCs w:val="24"/>
                 <w:lang w:eastAsia="en-GB"/>
               </w:rPr>
+              <w:lastRenderedPageBreak/>
               <w:t>[</w:t>
             </w:r>
             <w:r>
@@ -3388,6 +3383,7 @@
                 <w:szCs w:val="24"/>
                 <w:lang w:eastAsia="en-GB"/>
               </w:rPr>
+              <w:lastRenderedPageBreak/>
               <w:t>Path Variable:</w:t>
             </w:r>
           </w:p>
@@ -4648,6 +4644,7 @@
                 <w:szCs w:val="24"/>
                 <w:lang w:eastAsia="en-GB"/>
               </w:rPr>
+              <w:lastRenderedPageBreak/>
               <w:t xml:space="preserve">Retrieving </w:t>
             </w:r>
             <w:proofErr w:type="spellStart"/>
@@ -6011,6 +6008,15 @@
                 <w:lang w:eastAsia="en-GB"/>
               </w:rPr>
               <w:br/>
+            </w:r>
+            <w:r>
+              <w:rPr>
+                <w:rFonts w:ascii="Times New Roman" w:eastAsia="Times New Roman" w:hAnsi="Times New Roman" w:cs="Times New Roman"/>
+                <w:sz w:val="24"/>
+                <w:szCs w:val="24"/>
+                <w:lang w:eastAsia="en-GB"/>
+              </w:rPr>
+              <w:lastRenderedPageBreak/>
               <w:t>    "rating": "PG-13",</w:t>
             </w:r>
             <w:r>
@@ -7083,10 +7089,7 @@
         </w:tc>
       </w:tr>
     </w:tbl>
-    <w:p>
-      <w:bookmarkStart w:id="0" w:name="_GoBack"/>
-      <w:bookmarkEnd w:id="0"/>
-    </w:p>
+    <w:p/>
     <w:p/>
     <w:p/>
     <w:p/>
@@ -9014,8 +9017,8 @@
       <w:shd w:val="clear" w:color="auto" w:fill="E1DFDD"/>
     </w:rPr>
   </w:style>
-  <w:style w:type="character" w:customStyle="1" w:styleId="title">
-    <w:name w:val="title"/>
+  <w:style w:type="character" w:customStyle="1" w:styleId="Title1">
+    <w:name w:val="Title1"/>
     <w:basedOn w:val="DefaultParagraphFont"/>
     <w:rsid w:val="007F3ED4"/>
   </w:style>

</xml_diff>